<commit_message>
delete file word backup
</commit_message>
<xml_diff>
--- a/lab5/Link github source code lab5.docx
+++ b/lab5/Link github source code lab5.docx
@@ -4,8 +4,31 @@
   <w:body>
     <w:p>
       <w:r>
-        <w:t xml:space="preserve">Link github source code lab5: </w:t>
-      </w:r>
+        <w:t>Link github source code lab5:</w:t>
+      </w:r>
+      <w:r>
+        <w:t xml:space="preserve"> </w:t>
+      </w:r>
+      <w:hyperlink r:id="rId4" w:history="1">
+        <w:r>
+          <w:rPr>
+            <w:rStyle w:val="Hyperlink"/>
+          </w:rPr>
+          <w:t>https://github</w:t>
+        </w:r>
+        <w:r>
+          <w:rPr>
+            <w:rStyle w:val="Hyperlink"/>
+          </w:rPr>
+          <w:t>.</w:t>
+        </w:r>
+        <w:r>
+          <w:rPr>
+            <w:rStyle w:val="Hyperlink"/>
+          </w:rPr>
+          <w:t>com/NguyenVanTong/NguyenVanTong_22662921_ThucHanh_CongNgheMoi/tree/main/lab5</w:t>
+        </w:r>
+      </w:hyperlink>
       <w:r>
         <w:br/>
       </w:r>
@@ -37,50 +60,6 @@
                 <pic:pic xmlns:pic="http://schemas.openxmlformats.org/drawingml/2006/picture">
                   <pic:nvPicPr>
                     <pic:cNvPr id="1951582286" name=""/>
-                    <pic:cNvPicPr/>
-                  </pic:nvPicPr>
-                  <pic:blipFill>
-                    <a:blip r:embed="rId4"/>
-                    <a:stretch>
-                      <a:fillRect/>
-                    </a:stretch>
-                  </pic:blipFill>
-                  <pic:spPr>
-                    <a:xfrm>
-                      <a:off x="0" y="0"/>
-                      <a:ext cx="5731510" cy="3222625"/>
-                    </a:xfrm>
-                    <a:prstGeom prst="rect">
-                      <a:avLst/>
-                    </a:prstGeom>
-                  </pic:spPr>
-                </pic:pic>
-              </a:graphicData>
-            </a:graphic>
-          </wp:inline>
-        </w:drawing>
-      </w:r>
-    </w:p>
-    <w:p>
-      <w:r>
-        <w:t>2. Dynamodb chạy trong docker</w:t>
-      </w:r>
-    </w:p>
-    <w:p>
-      <w:r>
-        <w:drawing>
-          <wp:inline distT="0" distB="0" distL="0" distR="0" wp14:anchorId="642E1640" wp14:editId="36FD5669">
-            <wp:extent cx="5731510" cy="3222625"/>
-            <wp:effectExtent l="0" t="0" r="2540" b="0"/>
-            <wp:docPr id="531286876" name="Picture 1"/>
-            <wp:cNvGraphicFramePr>
-              <a:graphicFrameLocks xmlns:a="http://schemas.openxmlformats.org/drawingml/2006/main" noChangeAspect="1"/>
-            </wp:cNvGraphicFramePr>
-            <a:graphic xmlns:a="http://schemas.openxmlformats.org/drawingml/2006/main">
-              <a:graphicData uri="http://schemas.openxmlformats.org/drawingml/2006/picture">
-                <pic:pic xmlns:pic="http://schemas.openxmlformats.org/drawingml/2006/picture">
-                  <pic:nvPicPr>
-                    <pic:cNvPr id="531286876" name=""/>
                     <pic:cNvPicPr/>
                   </pic:nvPicPr>
                   <pic:blipFill>
@@ -107,12 +86,16 @@
     </w:p>
     <w:p>
       <w:r>
-        <w:lastRenderedPageBreak/>
+        <w:t>2. Dynamodb chạy trong docker</w:t>
+      </w:r>
+    </w:p>
+    <w:p>
+      <w:r>
         <w:drawing>
-          <wp:inline distT="0" distB="0" distL="0" distR="0" wp14:anchorId="53FA20E8" wp14:editId="535193B1">
+          <wp:inline distT="0" distB="0" distL="0" distR="0" wp14:anchorId="642E1640" wp14:editId="36FD5669">
             <wp:extent cx="5731510" cy="3222625"/>
             <wp:effectExtent l="0" t="0" r="2540" b="0"/>
-            <wp:docPr id="709174723" name="Picture 1"/>
+            <wp:docPr id="531286876" name="Picture 1"/>
             <wp:cNvGraphicFramePr>
               <a:graphicFrameLocks xmlns:a="http://schemas.openxmlformats.org/drawingml/2006/main" noChangeAspect="1"/>
             </wp:cNvGraphicFramePr>
@@ -120,7 +103,7 @@
               <a:graphicData uri="http://schemas.openxmlformats.org/drawingml/2006/picture">
                 <pic:pic xmlns:pic="http://schemas.openxmlformats.org/drawingml/2006/picture">
                   <pic:nvPicPr>
-                    <pic:cNvPr id="709174723" name=""/>
+                    <pic:cNvPr id="531286876" name=""/>
                     <pic:cNvPicPr/>
                   </pic:nvPicPr>
                   <pic:blipFill>
@@ -147,16 +130,12 @@
     </w:p>
     <w:p>
       <w:r>
-        <w:t>3. Dynamodb GUI</w:t>
-      </w:r>
-    </w:p>
-    <w:p>
-      <w:r>
+        <w:lastRenderedPageBreak/>
         <w:drawing>
-          <wp:inline distT="0" distB="0" distL="0" distR="0" wp14:anchorId="0092B5B8" wp14:editId="09E22355">
+          <wp:inline distT="0" distB="0" distL="0" distR="0" wp14:anchorId="53FA20E8" wp14:editId="535193B1">
             <wp:extent cx="5731510" cy="3222625"/>
             <wp:effectExtent l="0" t="0" r="2540" b="0"/>
-            <wp:docPr id="2068197036" name="Picture 1"/>
+            <wp:docPr id="709174723" name="Picture 1"/>
             <wp:cNvGraphicFramePr>
               <a:graphicFrameLocks xmlns:a="http://schemas.openxmlformats.org/drawingml/2006/main" noChangeAspect="1"/>
             </wp:cNvGraphicFramePr>
@@ -164,7 +143,7 @@
               <a:graphicData uri="http://schemas.openxmlformats.org/drawingml/2006/picture">
                 <pic:pic xmlns:pic="http://schemas.openxmlformats.org/drawingml/2006/picture">
                   <pic:nvPicPr>
-                    <pic:cNvPr id="2068197036" name=""/>
+                    <pic:cNvPr id="709174723" name=""/>
                     <pic:cNvPicPr/>
                   </pic:nvPicPr>
                   <pic:blipFill>
@@ -191,22 +170,16 @@
     </w:p>
     <w:p>
       <w:r>
-        <w:t xml:space="preserve">4. </w:t>
-      </w:r>
-      <w:proofErr w:type="gramStart"/>
-      <w:r>
-        <w:t>File .env</w:t>
-      </w:r>
-      <w:proofErr w:type="gramEnd"/>
+        <w:t>3. Dynamodb GUI</w:t>
+      </w:r>
     </w:p>
     <w:p>
       <w:r>
-        <w:lastRenderedPageBreak/>
         <w:drawing>
-          <wp:inline distT="0" distB="0" distL="0" distR="0" wp14:anchorId="2DA8A84B" wp14:editId="75A348AC">
+          <wp:inline distT="0" distB="0" distL="0" distR="0" wp14:anchorId="0092B5B8" wp14:editId="09E22355">
             <wp:extent cx="5731510" cy="3222625"/>
             <wp:effectExtent l="0" t="0" r="2540" b="0"/>
-            <wp:docPr id="722308817" name="Picture 1"/>
+            <wp:docPr id="2068197036" name="Picture 1"/>
             <wp:cNvGraphicFramePr>
               <a:graphicFrameLocks xmlns:a="http://schemas.openxmlformats.org/drawingml/2006/main" noChangeAspect="1"/>
             </wp:cNvGraphicFramePr>
@@ -214,7 +187,7 @@
               <a:graphicData uri="http://schemas.openxmlformats.org/drawingml/2006/picture">
                 <pic:pic xmlns:pic="http://schemas.openxmlformats.org/drawingml/2006/picture">
                   <pic:nvPicPr>
-                    <pic:cNvPr id="722308817" name=""/>
+                    <pic:cNvPr id="2068197036" name=""/>
                     <pic:cNvPicPr/>
                   </pic:nvPicPr>
                   <pic:blipFill>
@@ -241,27 +214,17 @@
     </w:p>
     <w:p>
       <w:r>
-        <w:t>5</w:t>
-      </w:r>
-      <w:r>
-        <w:t xml:space="preserve">. </w:t>
-      </w:r>
-      <w:r>
-        <w:t>Test bằng postman</w:t>
+        <w:t>4. File .env</w:t>
       </w:r>
     </w:p>
     <w:p>
       <w:r>
-        <w:t>- Lấy danh sách sản phẩm</w:t>
-      </w:r>
-    </w:p>
-    <w:p>
-      <w:r>
+        <w:lastRenderedPageBreak/>
         <w:drawing>
-          <wp:inline distT="0" distB="0" distL="0" distR="0" wp14:anchorId="4379EC91" wp14:editId="6491E925">
+          <wp:inline distT="0" distB="0" distL="0" distR="0" wp14:anchorId="2DA8A84B" wp14:editId="75A348AC">
             <wp:extent cx="5731510" cy="3222625"/>
             <wp:effectExtent l="0" t="0" r="2540" b="0"/>
-            <wp:docPr id="898211329" name="Picture 1"/>
+            <wp:docPr id="722308817" name="Picture 1"/>
             <wp:cNvGraphicFramePr>
               <a:graphicFrameLocks xmlns:a="http://schemas.openxmlformats.org/drawingml/2006/main" noChangeAspect="1"/>
             </wp:cNvGraphicFramePr>
@@ -269,7 +232,7 @@
               <a:graphicData uri="http://schemas.openxmlformats.org/drawingml/2006/picture">
                 <pic:pic xmlns:pic="http://schemas.openxmlformats.org/drawingml/2006/picture">
                   <pic:nvPicPr>
-                    <pic:cNvPr id="898211329" name=""/>
+                    <pic:cNvPr id="722308817" name=""/>
                     <pic:cNvPicPr/>
                   </pic:nvPicPr>
                   <pic:blipFill>
@@ -296,6 +259,61 @@
     </w:p>
     <w:p>
       <w:r>
+        <w:t>5</w:t>
+      </w:r>
+      <w:r>
+        <w:t xml:space="preserve">. </w:t>
+      </w:r>
+      <w:r>
+        <w:t>Test bằng postman</w:t>
+      </w:r>
+    </w:p>
+    <w:p>
+      <w:r>
+        <w:t>- Lấy danh sách sản phẩm</w:t>
+      </w:r>
+    </w:p>
+    <w:p>
+      <w:r>
+        <w:drawing>
+          <wp:inline distT="0" distB="0" distL="0" distR="0" wp14:anchorId="4379EC91" wp14:editId="6491E925">
+            <wp:extent cx="5731510" cy="3222625"/>
+            <wp:effectExtent l="0" t="0" r="2540" b="0"/>
+            <wp:docPr id="898211329" name="Picture 1"/>
+            <wp:cNvGraphicFramePr>
+              <a:graphicFrameLocks xmlns:a="http://schemas.openxmlformats.org/drawingml/2006/main" noChangeAspect="1"/>
+            </wp:cNvGraphicFramePr>
+            <a:graphic xmlns:a="http://schemas.openxmlformats.org/drawingml/2006/main">
+              <a:graphicData uri="http://schemas.openxmlformats.org/drawingml/2006/picture">
+                <pic:pic xmlns:pic="http://schemas.openxmlformats.org/drawingml/2006/picture">
+                  <pic:nvPicPr>
+                    <pic:cNvPr id="898211329" name=""/>
+                    <pic:cNvPicPr/>
+                  </pic:nvPicPr>
+                  <pic:blipFill>
+                    <a:blip r:embed="rId10"/>
+                    <a:stretch>
+                      <a:fillRect/>
+                    </a:stretch>
+                  </pic:blipFill>
+                  <pic:spPr>
+                    <a:xfrm>
+                      <a:off x="0" y="0"/>
+                      <a:ext cx="5731510" cy="3222625"/>
+                    </a:xfrm>
+                    <a:prstGeom prst="rect">
+                      <a:avLst/>
+                    </a:prstGeom>
+                  </pic:spPr>
+                </pic:pic>
+              </a:graphicData>
+            </a:graphic>
+          </wp:inline>
+        </w:drawing>
+      </w:r>
+    </w:p>
+    <w:p>
+      <w:r>
         <w:lastRenderedPageBreak/>
         <w:t>- Thêm sản phẩm mới</w:t>
       </w:r>
@@ -319,7 +337,7 @@
                     <pic:cNvPicPr/>
                   </pic:nvPicPr>
                   <pic:blipFill>
-                    <a:blip r:embed="rId10"/>
+                    <a:blip r:embed="rId11"/>
                     <a:stretch>
                       <a:fillRect/>
                     </a:stretch>
@@ -358,7 +376,7 @@
                     <pic:cNvPicPr/>
                   </pic:nvPicPr>
                   <pic:blipFill>
-                    <a:blip r:embed="rId11"/>
+                    <a:blip r:embed="rId12"/>
                     <a:stretch>
                       <a:fillRect/>
                     </a:stretch>
@@ -403,7 +421,7 @@
                     <pic:cNvPicPr/>
                   </pic:nvPicPr>
                   <pic:blipFill>
-                    <a:blip r:embed="rId12"/>
+                    <a:blip r:embed="rId13"/>
                     <a:stretch>
                       <a:fillRect/>
                     </a:stretch>
@@ -447,7 +465,7 @@
                     <pic:cNvPicPr/>
                   </pic:nvPicPr>
                   <pic:blipFill>
-                    <a:blip r:embed="rId13"/>
+                    <a:blip r:embed="rId14"/>
                     <a:stretch>
                       <a:fillRect/>
                     </a:stretch>
@@ -1409,6 +1427,41 @@
       <w:spacing w:val="5"/>
     </w:rPr>
   </w:style>
+  <w:style w:type="character" w:styleId="Hyperlink">
+    <w:name w:val="Hyperlink"/>
+    <w:basedOn w:val="DefaultParagraphFont"/>
+    <w:uiPriority w:val="99"/>
+    <w:unhideWhenUsed/>
+    <w:rsid w:val="000C1CFF"/>
+    <w:rPr>
+      <w:color w:val="467886" w:themeColor="hyperlink"/>
+      <w:u w:val="single"/>
+    </w:rPr>
+  </w:style>
+  <w:style w:type="character" w:styleId="UnresolvedMention">
+    <w:name w:val="Unresolved Mention"/>
+    <w:basedOn w:val="DefaultParagraphFont"/>
+    <w:uiPriority w:val="99"/>
+    <w:semiHidden/>
+    <w:unhideWhenUsed/>
+    <w:rsid w:val="000C1CFF"/>
+    <w:rPr>
+      <w:color w:val="605E5C"/>
+      <w:shd w:val="clear" w:color="auto" w:fill="E1DFDD"/>
+    </w:rPr>
+  </w:style>
+  <w:style w:type="character" w:styleId="FollowedHyperlink">
+    <w:name w:val="FollowedHyperlink"/>
+    <w:basedOn w:val="DefaultParagraphFont"/>
+    <w:uiPriority w:val="99"/>
+    <w:semiHidden/>
+    <w:unhideWhenUsed/>
+    <w:rsid w:val="000C1CFF"/>
+    <w:rPr>
+      <w:color w:val="96607D" w:themeColor="followedHyperlink"/>
+      <w:u w:val="single"/>
+    </w:rPr>
+  </w:style>
 </w:styles>
 </file>
 

</xml_diff>